<commit_message>
Antwoord gegeven op de vragen i.v.m. architectuur
</commit_message>
<xml_diff>
--- a/Antwoorden architectuur.docx
+++ b/Antwoorden architectuur.docx
@@ -15,9 +15,188 @@
       </w:r>
     </w:p>
     <w:p>
+      <w:r>
+        <w:t>De bestaande accounting applicatie zou zelf al security moeten voorzien om de betalingen veilig te ontvangen en verwerken.</w:t>
+      </w:r>
+      <w:r>
+        <w:t xml:space="preserve"> Anderzijds is het mogelijk om een security </w:t>
+      </w:r>
+      <w:proofErr w:type="spellStart"/>
+      <w:r>
+        <w:t>layer</w:t>
+      </w:r>
+      <w:proofErr w:type="spellEnd"/>
+      <w:r>
+        <w:t xml:space="preserve"> toe te voegen tussen de business </w:t>
+      </w:r>
+      <w:proofErr w:type="spellStart"/>
+      <w:r>
+        <w:t>layer</w:t>
+      </w:r>
+      <w:proofErr w:type="spellEnd"/>
+      <w:r>
+        <w:t xml:space="preserve"> en de beide front-end </w:t>
+      </w:r>
+      <w:proofErr w:type="spellStart"/>
+      <w:r>
+        <w:t>layers</w:t>
+      </w:r>
+      <w:proofErr w:type="spellEnd"/>
+      <w:r>
+        <w:t>. Maar ze hebben zelf gekozen om dit niet te doen omdat dit een hogere kost brengt.</w:t>
+      </w:r>
       <w:bookmarkStart w:id="0" w:name="_GoBack"/>
       <w:bookmarkEnd w:id="0"/>
     </w:p>
+    <w:p/>
+    <w:p/>
+    <w:p>
+      <w:pPr>
+        <w:pStyle w:val="Kop1"/>
+        <w:numPr>
+          <w:ilvl w:val="0"/>
+          <w:numId w:val="1"/>
+        </w:numPr>
+      </w:pPr>
+      <w:r>
+        <w:t xml:space="preserve">Hoe zou je </w:t>
+      </w:r>
+      <w:proofErr w:type="spellStart"/>
+      <w:r>
+        <w:t>logging</w:t>
+      </w:r>
+      <w:proofErr w:type="spellEnd"/>
+      <w:r>
+        <w:t xml:space="preserve"> in deze applicatie implementeren? Illustreer met een tekening.</w:t>
+      </w:r>
+    </w:p>
+    <w:p>
+      <w:r>
+        <w:t xml:space="preserve">Door een extra </w:t>
+      </w:r>
+      <w:proofErr w:type="spellStart"/>
+      <w:r>
+        <w:t>logging</w:t>
+      </w:r>
+      <w:proofErr w:type="spellEnd"/>
+      <w:r>
+        <w:t xml:space="preserve"> </w:t>
+      </w:r>
+      <w:proofErr w:type="spellStart"/>
+      <w:r>
+        <w:t>layer</w:t>
+      </w:r>
+      <w:proofErr w:type="spellEnd"/>
+      <w:r>
+        <w:t xml:space="preserve"> toe te voegen tussen de business </w:t>
+      </w:r>
+      <w:proofErr w:type="spellStart"/>
+      <w:r>
+        <w:t>layer</w:t>
+      </w:r>
+      <w:proofErr w:type="spellEnd"/>
+      <w:r>
+        <w:t xml:space="preserve"> en de data access </w:t>
+      </w:r>
+      <w:proofErr w:type="spellStart"/>
+      <w:r>
+        <w:t>layer</w:t>
+      </w:r>
+      <w:proofErr w:type="spellEnd"/>
+      <w:r>
+        <w:t xml:space="preserve">. Vooral om te zien welke klanten een bezoek doen en wanneer ze dit doen. De sales statussen worden al opgevolgd via het intranet van het bedrijf </w:t>
+      </w:r>
+      <w:proofErr w:type="spellStart"/>
+      <w:r>
+        <w:t>adhv</w:t>
+      </w:r>
+      <w:proofErr w:type="spellEnd"/>
+      <w:r>
+        <w:t xml:space="preserve"> een aparte applicatie.</w:t>
+      </w:r>
+    </w:p>
+    <w:p>
+      <w:pPr>
+        <w:pStyle w:val="Lijstalinea"/>
+      </w:pPr>
+    </w:p>
+    <w:p>
+      <w:pPr>
+        <w:pStyle w:val="Lijstalinea"/>
+      </w:pPr>
+    </w:p>
+    <w:p>
+      <w:pPr>
+        <w:pStyle w:val="Kop1"/>
+        <w:numPr>
+          <w:ilvl w:val="0"/>
+          <w:numId w:val="1"/>
+        </w:numPr>
+      </w:pPr>
+      <w:r>
+        <w:t>Waar zit het grootste risico in deze architectuur?</w:t>
+      </w:r>
+    </w:p>
+    <w:p>
+      <w:r>
+        <w:t xml:space="preserve">Ze gebruiken een bestaande </w:t>
+      </w:r>
+      <w:proofErr w:type="spellStart"/>
+      <w:r>
+        <w:t>finance</w:t>
+      </w:r>
+      <w:proofErr w:type="spellEnd"/>
+      <w:r>
+        <w:t xml:space="preserve"> </w:t>
+      </w:r>
+      <w:proofErr w:type="spellStart"/>
+      <w:r>
+        <w:t>and</w:t>
+      </w:r>
+      <w:proofErr w:type="spellEnd"/>
+      <w:r>
+        <w:t xml:space="preserve"> accounting software met hun eigen database om de betalingen te verwerken. Als om een bepaalde reden de order </w:t>
+      </w:r>
+      <w:proofErr w:type="spellStart"/>
+      <w:r>
+        <w:t>receipts</w:t>
+      </w:r>
+      <w:proofErr w:type="spellEnd"/>
+      <w:r>
+        <w:t xml:space="preserve"> niet kunnen verstuurd worden naar de software, in andere woorden de software niet meer bereikbaar is, zitten ze met het probleem dat de betalingen niet verwerkt kunnen worden.</w:t>
+      </w:r>
+    </w:p>
+    <w:p/>
+    <w:p/>
+    <w:p>
+      <w:pPr>
+        <w:pStyle w:val="Kop1"/>
+        <w:numPr>
+          <w:ilvl w:val="0"/>
+          <w:numId w:val="1"/>
+        </w:numPr>
+      </w:pPr>
+      <w:r>
+        <w:t>Beschrijf in je eigen woorden wat software architectuur is.</w:t>
+      </w:r>
+    </w:p>
+    <w:p>
+      <w:r>
+        <w:t>Software architectuur toont ons hoe de software in elkaar zit. Het geeft een beeld over hoe de verschillende componenten onderling verbonden zijn en hoe ze met elkaar werken.</w:t>
+      </w:r>
+    </w:p>
+    <w:p>
+      <w:pPr>
+        <w:pStyle w:val="Lijstalinea"/>
+      </w:pPr>
+    </w:p>
+    <w:p/>
+    <w:p>
+      <w:pPr>
+        <w:pStyle w:val="Lijstalinea"/>
+      </w:pPr>
+    </w:p>
+    <w:p/>
     <w:sectPr>
       <w:pgSz w:w="11900" w:h="16840"/>
       <w:pgMar w:top="1417" w:right="1417" w:bottom="1417" w:left="1417" w:header="708" w:footer="708" w:gutter="0"/>
@@ -688,6 +867,17 @@
       <w:rFonts w:ascii="Times New Roman" w:hAnsi="Times New Roman" w:cs="Times New Roman"/>
     </w:rPr>
   </w:style>
+  <w:style w:type="paragraph" w:styleId="Lijstalinea">
+    <w:name w:val="List Paragraph"/>
+    <w:basedOn w:val="Standaard"/>
+    <w:uiPriority w:val="34"/>
+    <w:qFormat/>
+    <w:rsid w:val="00C87E7F"/>
+    <w:pPr>
+      <w:ind w:left="720"/>
+      <w:contextualSpacing/>
+    </w:pPr>
+  </w:style>
 </w:styles>
 </file>
 

</xml_diff>